<commit_message>
Added updated application lab 6 files
</commit_message>
<xml_diff>
--- a/lab6/ATOC5860_applicationlab6.docx
+++ b/lab6/ATOC5860_applicationlab6.docx
@@ -1,6 +1,6 @@
 
 <file path=word/document.xml><?xml version="1.0" encoding="utf-8"?>
-<w:document xmlns:wpc="http://schemas.microsoft.com/office/word/2010/wordprocessingCanvas" xmlns:cx="http://schemas.microsoft.com/office/drawing/2014/chartex" xmlns:cx1="http://schemas.microsoft.com/office/drawing/2015/9/8/chartex" xmlns:cx2="http://schemas.microsoft.com/office/drawing/2015/10/21/chartex" xmlns:cx3="http://schemas.microsoft.com/office/drawing/2016/5/9/chartex" xmlns:cx4="http://schemas.microsoft.com/office/drawing/2016/5/10/chartex" xmlns:cx5="http://schemas.microsoft.com/office/drawing/2016/5/11/chartex" xmlns:cx6="http://schemas.microsoft.com/office/drawing/2016/5/12/chartex" xmlns:cx7="http://schemas.microsoft.com/office/drawing/2016/5/13/chartex" xmlns:cx8="http://schemas.microsoft.com/office/drawing/2016/5/14/chartex" xmlns:mc="http://schemas.openxmlformats.org/markup-compatibility/2006" xmlns:aink="http://schemas.microsoft.com/office/drawing/2016/ink" xmlns:am3d="http://schemas.microsoft.com/office/drawing/2017/model3d" xmlns:o="urn:schemas-microsoft-com:office:office" xmlns:r="http://schemas.openxmlformats.org/officeDocument/2006/relationships" xmlns:m="http://schemas.openxmlformats.org/officeDocument/2006/math" xmlns:v="urn:schemas-microsoft-com:vml" xmlns:wp14="http://schemas.microsoft.com/office/word/2010/wordprocessingDrawing" xmlns:wp="http://schemas.openxmlformats.org/drawingml/2006/wordprocessingDrawing" xmlns:w10="urn:schemas-microsoft-com:office:word" xmlns:w="http://schemas.openxmlformats.org/wordprocessingml/2006/main" xmlns:w14="http://schemas.microsoft.com/office/word/2010/wordml" xmlns:w15="http://schemas.microsoft.com/office/word/2012/wordml" xmlns:w16cex="http://schemas.microsoft.com/office/word/2018/wordml/cex" xmlns:w16cid="http://schemas.microsoft.com/office/word/2016/wordml/cid" xmlns:w16="http://schemas.microsoft.com/office/word/2018/wordml" xmlns:w16sdtdh="http://schemas.microsoft.com/office/word/2020/wordml/sdtdatahash" xmlns:w16se="http://schemas.microsoft.com/office/word/2015/wordml/symex" xmlns:wpg="http://schemas.microsoft.com/office/word/2010/wordprocessingGroup" xmlns:wpi="http://schemas.microsoft.com/office/word/2010/wordprocessingInk" xmlns:wne="http://schemas.microsoft.com/office/word/2006/wordml" xmlns:wps="http://schemas.microsoft.com/office/word/2010/wordprocessingShape" mc:Ignorable="w14 w15 w16se w16cid w16 w16cex w16sdtdh wp14">
+<w:document xmlns:wpc="http://schemas.microsoft.com/office/word/2010/wordprocessingCanvas" xmlns:cx="http://schemas.microsoft.com/office/drawing/2014/chartex" xmlns:cx1="http://schemas.microsoft.com/office/drawing/2015/9/8/chartex" xmlns:cx2="http://schemas.microsoft.com/office/drawing/2015/10/21/chartex" xmlns:cx3="http://schemas.microsoft.com/office/drawing/2016/5/9/chartex" xmlns:cx4="http://schemas.microsoft.com/office/drawing/2016/5/10/chartex" xmlns:cx5="http://schemas.microsoft.com/office/drawing/2016/5/11/chartex" xmlns:cx6="http://schemas.microsoft.com/office/drawing/2016/5/12/chartex" xmlns:cx7="http://schemas.microsoft.com/office/drawing/2016/5/13/chartex" xmlns:cx8="http://schemas.microsoft.com/office/drawing/2016/5/14/chartex" xmlns:mc="http://schemas.openxmlformats.org/markup-compatibility/2006" xmlns:aink="http://schemas.microsoft.com/office/drawing/2016/ink" xmlns:am3d="http://schemas.microsoft.com/office/drawing/2017/model3d" xmlns:o="urn:schemas-microsoft-com:office:office" xmlns:r="http://schemas.openxmlformats.org/officeDocument/2006/relationships" xmlns:m="http://schemas.openxmlformats.org/officeDocument/2006/math" xmlns:v="urn:schemas-microsoft-com:vml" xmlns:wp14="http://schemas.microsoft.com/office/word/2010/wordprocessingDrawing" xmlns:wp="http://schemas.openxmlformats.org/drawingml/2006/wordprocessingDrawing" xmlns:w10="urn:schemas-microsoft-com:office:word" xmlns:w="http://schemas.openxmlformats.org/wordprocessingml/2006/main" xmlns:w14="http://schemas.microsoft.com/office/word/2010/wordml" xmlns:w15="http://schemas.microsoft.com/office/word/2012/wordml" xmlns:w16cex="http://schemas.microsoft.com/office/word/2018/wordml/cex" xmlns:w16cid="http://schemas.microsoft.com/office/word/2016/wordml/cid" xmlns:w16="http://schemas.microsoft.com/office/word/2018/wordml" xmlns:w16se="http://schemas.microsoft.com/office/word/2015/wordml/symex" xmlns:wpg="http://schemas.microsoft.com/office/word/2010/wordprocessingGroup" xmlns:wpi="http://schemas.microsoft.com/office/word/2010/wordprocessingInk" xmlns:wne="http://schemas.microsoft.com/office/word/2006/wordml" xmlns:wps="http://schemas.microsoft.com/office/word/2010/wordprocessingShape" mc:Ignorable="w14 w15 w16se w16cid w16 w16cex wp14">
   <w:body>
     <w:p>
       <w:pPr>
@@ -667,27 +667,100 @@
     </w:p>
     <w:p>
       <w:pPr>
-        <w:jc w:val="both"/>
-        <w:rPr>
-          <w:b/>
-          <w:bCs/>
-        </w:rPr>
-      </w:pPr>
-    </w:p>
-    <w:p>
-      <w:pPr>
-        <w:jc w:val="both"/>
-        <w:rPr>
-          <w:b/>
-          <w:bCs/>
-        </w:rPr>
-      </w:pPr>
-      <w:r>
-        <w:rPr>
-          <w:b/>
-          <w:bCs/>
-        </w:rPr>
+        <w:rPr>
+          <w:rFonts w:ascii="Times New Roman" w:eastAsia="Times New Roman" w:hAnsi="Times New Roman" w:cs="Times New Roman"/>
+        </w:rPr>
+      </w:pPr>
+      <w:r>
         <w:lastRenderedPageBreak/>
+        <w:t xml:space="preserve">It looks like Cluster 2 corresponds to Summer but the other 3 clusters do not </w:t>
+      </w:r>
+      <w:proofErr w:type="gramStart"/>
+      <w:r>
+        <w:t>seems</w:t>
+      </w:r>
+      <w:proofErr w:type="gramEnd"/>
+      <w:r>
+        <w:t xml:space="preserve"> to fit into any specific season.</w:t>
+      </w:r>
+      <w:r>
+        <w:t xml:space="preserve"> </w:t>
+      </w:r>
+      <w:r>
+        <w:rPr>
+          <w:noProof/>
+        </w:rPr>
+        <w:drawing>
+          <wp:inline distT="0" distB="0" distL="0" distR="0" wp14:anchorId="2F17BC84" wp14:editId="25D8927D">
+            <wp:extent cx="5486400" cy="3079115"/>
+            <wp:effectExtent l="0" t="0" r="0" b="0"/>
+            <wp:docPr id="2" name="Picture 2" descr="Chart, scatter chart&#10;&#10;Description automatically generated"/>
+            <wp:cNvGraphicFramePr>
+              <a:graphicFrameLocks xmlns:a="http://schemas.openxmlformats.org/drawingml/2006/main" noChangeAspect="1"/>
+            </wp:cNvGraphicFramePr>
+            <a:graphic xmlns:a="http://schemas.openxmlformats.org/drawingml/2006/main">
+              <a:graphicData uri="http://schemas.openxmlformats.org/drawingml/2006/picture">
+                <pic:pic xmlns:pic="http://schemas.openxmlformats.org/drawingml/2006/picture">
+                  <pic:nvPicPr>
+                    <pic:cNvPr id="2" name="Picture 2" descr="Chart, scatter chart&#10;&#10;Description automatically generated"/>
+                    <pic:cNvPicPr>
+                      <a:picLocks noChangeAspect="1" noChangeArrowheads="1"/>
+                    </pic:cNvPicPr>
+                  </pic:nvPicPr>
+                  <pic:blipFill>
+                    <a:blip r:embed="rId8">
+                      <a:extLst>
+                        <a:ext uri="{28A0092B-C50C-407E-A947-70E740481C1C}">
+                          <a14:useLocalDpi xmlns:a14="http://schemas.microsoft.com/office/drawing/2010/main" val="0"/>
+                        </a:ext>
+                      </a:extLst>
+                    </a:blip>
+                    <a:srcRect/>
+                    <a:stretch>
+                      <a:fillRect/>
+                    </a:stretch>
+                  </pic:blipFill>
+                  <pic:spPr bwMode="auto">
+                    <a:xfrm>
+                      <a:off x="0" y="0"/>
+                      <a:ext cx="5486400" cy="3079115"/>
+                    </a:xfrm>
+                    <a:prstGeom prst="rect">
+                      <a:avLst/>
+                    </a:prstGeom>
+                    <a:noFill/>
+                    <a:ln>
+                      <a:noFill/>
+                    </a:ln>
+                  </pic:spPr>
+                </pic:pic>
+              </a:graphicData>
+            </a:graphic>
+          </wp:inline>
+        </w:drawing>
+      </w:r>
+    </w:p>
+    <w:p>
+      <w:pPr>
+        <w:jc w:val="both"/>
+      </w:pPr>
+      <w:r>
+        <w:t xml:space="preserve"> </w:t>
+      </w:r>
+    </w:p>
+    <w:p>
+      <w:pPr>
+        <w:jc w:val="both"/>
+        <w:rPr>
+          <w:b/>
+          <w:bCs/>
+        </w:rPr>
+      </w:pPr>
+      <w:r>
+        <w:rPr>
+          <w:b/>
+          <w:bCs/>
+        </w:rPr>
         <w:t xml:space="preserve">2) </w:t>
       </w:r>
       <w:r>
@@ -761,6 +834,206 @@
     </w:p>
     <w:p>
       <w:pPr>
+        <w:rPr>
+          <w:rFonts w:ascii="Times New Roman" w:eastAsia="Times New Roman" w:hAnsi="Times New Roman" w:cs="Times New Roman"/>
+        </w:rPr>
+      </w:pPr>
+      <w:r>
+        <w:rPr>
+          <w:noProof/>
+        </w:rPr>
+        <w:drawing>
+          <wp:inline distT="0" distB="0" distL="0" distR="0" wp14:anchorId="748E4C85" wp14:editId="22973724">
+            <wp:extent cx="2401824" cy="1609000"/>
+            <wp:effectExtent l="0" t="0" r="0" b="4445"/>
+            <wp:docPr id="3" name="Picture 3" descr="Chart, scatter chart&#10;&#10;Description automatically generated"/>
+            <wp:cNvGraphicFramePr>
+              <a:graphicFrameLocks xmlns:a="http://schemas.openxmlformats.org/drawingml/2006/main" noChangeAspect="1"/>
+            </wp:cNvGraphicFramePr>
+            <a:graphic xmlns:a="http://schemas.openxmlformats.org/drawingml/2006/main">
+              <a:graphicData uri="http://schemas.openxmlformats.org/drawingml/2006/picture">
+                <pic:pic xmlns:pic="http://schemas.openxmlformats.org/drawingml/2006/picture">
+                  <pic:nvPicPr>
+                    <pic:cNvPr id="3" name="Picture 3" descr="Chart, scatter chart&#10;&#10;Description automatically generated"/>
+                    <pic:cNvPicPr>
+                      <a:picLocks noChangeAspect="1" noChangeArrowheads="1"/>
+                    </pic:cNvPicPr>
+                  </pic:nvPicPr>
+                  <pic:blipFill>
+                    <a:blip r:embed="rId9">
+                      <a:extLst>
+                        <a:ext uri="{28A0092B-C50C-407E-A947-70E740481C1C}">
+                          <a14:useLocalDpi xmlns:a14="http://schemas.microsoft.com/office/drawing/2010/main" val="0"/>
+                        </a:ext>
+                      </a:extLst>
+                    </a:blip>
+                    <a:srcRect/>
+                    <a:stretch>
+                      <a:fillRect/>
+                    </a:stretch>
+                  </pic:blipFill>
+                  <pic:spPr bwMode="auto">
+                    <a:xfrm>
+                      <a:off x="0" y="0"/>
+                      <a:ext cx="2414094" cy="1617220"/>
+                    </a:xfrm>
+                    <a:prstGeom prst="rect">
+                      <a:avLst/>
+                    </a:prstGeom>
+                    <a:noFill/>
+                    <a:ln>
+                      <a:noFill/>
+                    </a:ln>
+                  </pic:spPr>
+                </pic:pic>
+              </a:graphicData>
+            </a:graphic>
+          </wp:inline>
+        </w:drawing>
+      </w:r>
+      <w:r>
+        <w:rPr>
+          <w:rFonts w:ascii="Times New Roman" w:eastAsia="Times New Roman" w:hAnsi="Times New Roman" w:cs="Times New Roman"/>
+          <w:noProof/>
+        </w:rPr>
+        <w:drawing>
+          <wp:inline distT="0" distB="0" distL="0" distR="0" wp14:anchorId="40E8A6E0" wp14:editId="29544312">
+            <wp:extent cx="2340864" cy="1621807"/>
+            <wp:effectExtent l="0" t="0" r="0" b="0"/>
+            <wp:docPr id="4" name="Picture 4" descr="Chart, scatter chart&#10;&#10;Description automatically generated"/>
+            <wp:cNvGraphicFramePr>
+              <a:graphicFrameLocks xmlns:a="http://schemas.openxmlformats.org/drawingml/2006/main" noChangeAspect="1"/>
+            </wp:cNvGraphicFramePr>
+            <a:graphic xmlns:a="http://schemas.openxmlformats.org/drawingml/2006/main">
+              <a:graphicData uri="http://schemas.openxmlformats.org/drawingml/2006/picture">
+                <pic:pic xmlns:pic="http://schemas.openxmlformats.org/drawingml/2006/picture">
+                  <pic:nvPicPr>
+                    <pic:cNvPr id="4" name="Picture 4" descr="Chart, scatter chart&#10;&#10;Description automatically generated"/>
+                    <pic:cNvPicPr>
+                      <a:picLocks noChangeAspect="1" noChangeArrowheads="1"/>
+                    </pic:cNvPicPr>
+                  </pic:nvPicPr>
+                  <pic:blipFill>
+                    <a:blip r:embed="rId10">
+                      <a:extLst>
+                        <a:ext uri="{28A0092B-C50C-407E-A947-70E740481C1C}">
+                          <a14:useLocalDpi xmlns:a14="http://schemas.microsoft.com/office/drawing/2010/main" val="0"/>
+                        </a:ext>
+                      </a:extLst>
+                    </a:blip>
+                    <a:srcRect/>
+                    <a:stretch>
+                      <a:fillRect/>
+                    </a:stretch>
+                  </pic:blipFill>
+                  <pic:spPr bwMode="auto">
+                    <a:xfrm>
+                      <a:off x="0" y="0"/>
+                      <a:ext cx="2594404" cy="1797465"/>
+                    </a:xfrm>
+                    <a:prstGeom prst="rect">
+                      <a:avLst/>
+                    </a:prstGeom>
+                    <a:noFill/>
+                    <a:ln>
+                      <a:noFill/>
+                    </a:ln>
+                  </pic:spPr>
+                </pic:pic>
+              </a:graphicData>
+            </a:graphic>
+          </wp:inline>
+        </w:drawing>
+      </w:r>
+      <w:r>
+        <w:rPr>
+          <w:rFonts w:ascii="Times New Roman" w:eastAsia="Times New Roman" w:hAnsi="Times New Roman" w:cs="Times New Roman"/>
+          <w:noProof/>
+        </w:rPr>
+        <w:drawing>
+          <wp:inline distT="0" distB="0" distL="0" distR="0" wp14:anchorId="7837DB39" wp14:editId="6A25D952">
+            <wp:extent cx="2431729" cy="1645920"/>
+            <wp:effectExtent l="0" t="0" r="0" b="5080"/>
+            <wp:docPr id="5" name="Picture 5" descr="Chart, scatter chart&#10;&#10;Description automatically generated"/>
+            <wp:cNvGraphicFramePr>
+              <a:graphicFrameLocks xmlns:a="http://schemas.openxmlformats.org/drawingml/2006/main" noChangeAspect="1"/>
+            </wp:cNvGraphicFramePr>
+            <a:graphic xmlns:a="http://schemas.openxmlformats.org/drawingml/2006/main">
+              <a:graphicData uri="http://schemas.openxmlformats.org/drawingml/2006/picture">
+                <pic:pic xmlns:pic="http://schemas.openxmlformats.org/drawingml/2006/picture">
+                  <pic:nvPicPr>
+                    <pic:cNvPr id="5" name="Picture 5" descr="Chart, scatter chart&#10;&#10;Description automatically generated"/>
+                    <pic:cNvPicPr>
+                      <a:picLocks noChangeAspect="1" noChangeArrowheads="1"/>
+                    </pic:cNvPicPr>
+                  </pic:nvPicPr>
+                  <pic:blipFill>
+                    <a:blip r:embed="rId11">
+                      <a:extLst>
+                        <a:ext uri="{28A0092B-C50C-407E-A947-70E740481C1C}">
+                          <a14:useLocalDpi xmlns:a14="http://schemas.microsoft.com/office/drawing/2010/main" val="0"/>
+                        </a:ext>
+                      </a:extLst>
+                    </a:blip>
+                    <a:srcRect/>
+                    <a:stretch>
+                      <a:fillRect/>
+                    </a:stretch>
+                  </pic:blipFill>
+                  <pic:spPr bwMode="auto">
+                    <a:xfrm>
+                      <a:off x="0" y="0"/>
+                      <a:ext cx="2474938" cy="1675166"/>
+                    </a:xfrm>
+                    <a:prstGeom prst="rect">
+                      <a:avLst/>
+                    </a:prstGeom>
+                    <a:noFill/>
+                    <a:ln>
+                      <a:noFill/>
+                    </a:ln>
+                  </pic:spPr>
+                </pic:pic>
+              </a:graphicData>
+            </a:graphic>
+          </wp:inline>
+        </w:drawing>
+      </w:r>
+    </w:p>
+    <w:p>
+      <w:pPr>
+        <w:rPr>
+          <w:rFonts w:ascii="Times New Roman" w:eastAsia="Times New Roman" w:hAnsi="Times New Roman" w:cs="Times New Roman"/>
+        </w:rPr>
+      </w:pPr>
+    </w:p>
+    <w:p>
+      <w:pPr>
+        <w:rPr>
+          <w:rFonts w:ascii="Times New Roman" w:eastAsia="Times New Roman" w:hAnsi="Times New Roman" w:cs="Times New Roman"/>
+        </w:rPr>
+      </w:pPr>
+      <w:r>
+        <w:rPr>
+          <w:rFonts w:ascii="Times New Roman" w:eastAsia="Times New Roman" w:hAnsi="Times New Roman" w:cs="Times New Roman"/>
+        </w:rPr>
+        <w:t xml:space="preserve">It looks like the dry temperature and windspeed do help to define the clusters. The relative humidity does not seem to make as big of a difference in the clusters, but wind direction also appears to play a role. Relative humidity appears to separate cluster 3 </w:t>
+      </w:r>
+      <w:r>
+        <w:rPr>
+          <w:rFonts w:ascii="Times New Roman" w:eastAsia="Times New Roman" w:hAnsi="Times New Roman" w:cs="Times New Roman"/>
+        </w:rPr>
+        <w:lastRenderedPageBreak/>
+        <w:t xml:space="preserve">(gray) from the other 3 clusters. It looks like there are at least 2 clusters (red and orange) that are related to pressure. The rain does not seem to have any impact on defining the clusters. </w:t>
+      </w:r>
+    </w:p>
+    <w:p>
+      <w:pPr>
+        <w:jc w:val="both"/>
+      </w:pPr>
+    </w:p>
+    <w:p>
+      <w:pPr>
         <w:jc w:val="both"/>
         <w:rPr>
           <w:b/>
@@ -808,6 +1081,28 @@
       <w:pPr>
         <w:jc w:val="both"/>
         <w:rPr>
+          <w:bCs/>
+        </w:rPr>
+      </w:pPr>
+      <w:r>
+        <w:rPr>
+          <w:bCs/>
+        </w:rPr>
+        <w:t xml:space="preserve">During that time period, the dates are in clusters 4, 1 and 3. </w:t>
+      </w:r>
+    </w:p>
+    <w:p>
+      <w:pPr>
+        <w:jc w:val="both"/>
+        <w:rPr>
+          <w:b/>
+        </w:rPr>
+      </w:pPr>
+    </w:p>
+    <w:p>
+      <w:pPr>
+        <w:jc w:val="both"/>
+        <w:rPr>
           <w:b/>
         </w:rPr>
       </w:pPr>
@@ -832,11 +1127,176 @@
     </w:p>
     <w:p>
       <w:pPr>
-        <w:jc w:val="both"/>
-        <w:rPr>
-          <w:b/>
-        </w:rPr>
-      </w:pPr>
+        <w:rPr>
+          <w:rFonts w:ascii="Times New Roman" w:eastAsia="Times New Roman" w:hAnsi="Times New Roman" w:cs="Times New Roman"/>
+        </w:rPr>
+      </w:pPr>
+      <w:r>
+        <w:rPr>
+          <w:b/>
+          <w:noProof/>
+        </w:rPr>
+        <w:drawing>
+          <wp:inline distT="0" distB="0" distL="0" distR="0" wp14:anchorId="4B45C037" wp14:editId="42398DC1">
+            <wp:extent cx="5486400" cy="3080385"/>
+            <wp:effectExtent l="0" t="0" r="0" b="0"/>
+            <wp:docPr id="6" name="Picture 6" descr="Chart&#10;&#10;Description automatically generated"/>
+            <wp:cNvGraphicFramePr>
+              <a:graphicFrameLocks xmlns:a="http://schemas.openxmlformats.org/drawingml/2006/main" noChangeAspect="1"/>
+            </wp:cNvGraphicFramePr>
+            <a:graphic xmlns:a="http://schemas.openxmlformats.org/drawingml/2006/main">
+              <a:graphicData uri="http://schemas.openxmlformats.org/drawingml/2006/picture">
+                <pic:pic xmlns:pic="http://schemas.openxmlformats.org/drawingml/2006/picture">
+                  <pic:nvPicPr>
+                    <pic:cNvPr id="6" name="Picture 6" descr="Chart&#10;&#10;Description automatically generated"/>
+                    <pic:cNvPicPr>
+                      <a:picLocks noChangeAspect="1" noChangeArrowheads="1"/>
+                    </pic:cNvPicPr>
+                  </pic:nvPicPr>
+                  <pic:blipFill>
+                    <a:blip r:embed="rId12">
+                      <a:extLst>
+                        <a:ext uri="{28A0092B-C50C-407E-A947-70E740481C1C}">
+                          <a14:useLocalDpi xmlns:a14="http://schemas.microsoft.com/office/drawing/2010/main" val="0"/>
+                        </a:ext>
+                      </a:extLst>
+                    </a:blip>
+                    <a:srcRect/>
+                    <a:stretch>
+                      <a:fillRect/>
+                    </a:stretch>
+                  </pic:blipFill>
+                  <pic:spPr bwMode="auto">
+                    <a:xfrm>
+                      <a:off x="0" y="0"/>
+                      <a:ext cx="5486400" cy="3080385"/>
+                    </a:xfrm>
+                    <a:prstGeom prst="rect">
+                      <a:avLst/>
+                    </a:prstGeom>
+                    <a:noFill/>
+                    <a:ln>
+                      <a:noFill/>
+                    </a:ln>
+                  </pic:spPr>
+                </pic:pic>
+              </a:graphicData>
+            </a:graphic>
+          </wp:inline>
+        </w:drawing>
+      </w:r>
+    </w:p>
+    <w:p>
+      <w:pPr>
+        <w:jc w:val="both"/>
+        <w:rPr>
+          <w:bCs/>
+        </w:rPr>
+      </w:pPr>
+      <w:r>
+        <w:rPr>
+          <w:bCs/>
+        </w:rPr>
+        <w:t xml:space="preserve">I think that 3 clusters </w:t>
+      </w:r>
+      <w:proofErr w:type="gramStart"/>
+      <w:r>
+        <w:rPr>
+          <w:bCs/>
+        </w:rPr>
+        <w:t>makes</w:t>
+      </w:r>
+      <w:proofErr w:type="gramEnd"/>
+      <w:r>
+        <w:rPr>
+          <w:bCs/>
+        </w:rPr>
+        <w:t xml:space="preserve"> more sense because there is not much difference between the two results. There is still one cluster that covers most of Summer and the other 2 spread out over the other 3 seasons. </w:t>
+      </w:r>
+    </w:p>
+    <w:p>
+      <w:pPr>
+        <w:jc w:val="both"/>
+        <w:rPr>
+          <w:bCs/>
+        </w:rPr>
+      </w:pPr>
+    </w:p>
+    <w:p>
+      <w:pPr>
+        <w:jc w:val="both"/>
+        <w:rPr>
+          <w:bCs/>
+        </w:rPr>
+      </w:pPr>
+      <w:r>
+        <w:rPr>
+          <w:bCs/>
+        </w:rPr>
+        <w:t xml:space="preserve">Adding more than 4 clusters does not seem to help identify the seasons. There are still similar 4 clusters as part 1 but the additional clusters may be related to variables that did not seem to be as important before such as rain and relative humidity. </w:t>
+      </w:r>
+    </w:p>
+    <w:p>
+      <w:pPr>
+        <w:rPr>
+          <w:rFonts w:ascii="Times New Roman" w:eastAsia="Times New Roman" w:hAnsi="Times New Roman" w:cs="Times New Roman"/>
+        </w:rPr>
+      </w:pPr>
+      <w:r>
+        <w:rPr>
+          <w:b/>
+          <w:noProof/>
+        </w:rPr>
+        <w:lastRenderedPageBreak/>
+        <w:drawing>
+          <wp:inline distT="0" distB="0" distL="0" distR="0" wp14:anchorId="516E3CBD" wp14:editId="2D2CED08">
+            <wp:extent cx="5486400" cy="3295650"/>
+            <wp:effectExtent l="0" t="0" r="0" b="0"/>
+            <wp:docPr id="7" name="Picture 7" descr="Scatter chart&#10;&#10;Description automatically generated with medium confidence"/>
+            <wp:cNvGraphicFramePr>
+              <a:graphicFrameLocks xmlns:a="http://schemas.openxmlformats.org/drawingml/2006/main" noChangeAspect="1"/>
+            </wp:cNvGraphicFramePr>
+            <a:graphic xmlns:a="http://schemas.openxmlformats.org/drawingml/2006/main">
+              <a:graphicData uri="http://schemas.openxmlformats.org/drawingml/2006/picture">
+                <pic:pic xmlns:pic="http://schemas.openxmlformats.org/drawingml/2006/picture">
+                  <pic:nvPicPr>
+                    <pic:cNvPr id="7" name="Picture 7" descr="Scatter chart&#10;&#10;Description automatically generated with medium confidence"/>
+                    <pic:cNvPicPr>
+                      <a:picLocks noChangeAspect="1" noChangeArrowheads="1"/>
+                    </pic:cNvPicPr>
+                  </pic:nvPicPr>
+                  <pic:blipFill>
+                    <a:blip r:embed="rId13">
+                      <a:extLst>
+                        <a:ext uri="{28A0092B-C50C-407E-A947-70E740481C1C}">
+                          <a14:useLocalDpi xmlns:a14="http://schemas.microsoft.com/office/drawing/2010/main" val="0"/>
+                        </a:ext>
+                      </a:extLst>
+                    </a:blip>
+                    <a:srcRect/>
+                    <a:stretch>
+                      <a:fillRect/>
+                    </a:stretch>
+                  </pic:blipFill>
+                  <pic:spPr bwMode="auto">
+                    <a:xfrm>
+                      <a:off x="0" y="0"/>
+                      <a:ext cx="5486400" cy="3295650"/>
+                    </a:xfrm>
+                    <a:prstGeom prst="rect">
+                      <a:avLst/>
+                    </a:prstGeom>
+                    <a:noFill/>
+                    <a:ln>
+                      <a:noFill/>
+                    </a:ln>
+                  </pic:spPr>
+                </pic:pic>
+              </a:graphicData>
+            </a:graphic>
+          </wp:inline>
+        </w:drawing>
+      </w:r>
     </w:p>
     <w:p>
       <w:pPr>
@@ -1264,6 +1724,7 @@
         <w:t xml:space="preserve"> is to </w:t>
       </w:r>
       <w:r>
+        <w:lastRenderedPageBreak/>
         <w:t>showcase</w:t>
       </w:r>
       <w:r>
@@ -1319,11 +1780,7 @@
         <w:t xml:space="preserve">this approach with </w:t>
       </w:r>
       <w:r>
-        <w:t xml:space="preserve">linear regression </w:t>
-      </w:r>
-      <w:r>
-        <w:lastRenderedPageBreak/>
-        <w:t xml:space="preserve">presents a fine first guess, it poses a few problems. </w:t>
+        <w:t xml:space="preserve">linear regression presents a fine first guess, it poses a few problems. </w:t>
       </w:r>
       <w:r>
         <w:t>L</w:t>
@@ -1420,7 +1877,7 @@
                     <pic:cNvPicPr/>
                   </pic:nvPicPr>
                   <pic:blipFill>
-                    <a:blip r:embed="rId8">
+                    <a:blip r:embed="rId14">
                       <a:extLst>
                         <a:ext uri="{28A0092B-C50C-407E-A947-70E740481C1C}">
                           <a14:useLocalDpi xmlns:a14="http://schemas.microsoft.com/office/drawing/2010/main" val="0"/>
@@ -1585,6 +2042,7 @@
         <w:jc w:val="both"/>
       </w:pPr>
       <w:r>
+        <w:lastRenderedPageBreak/>
         <w:t>Random forests are easier to understand, generally do not overfit, and can capture complex relationships, and can provide feature importance, but they can be slow to train and there are a lot of hyperparameters to choose from.</w:t>
       </w:r>
     </w:p>
@@ -1624,7 +2082,6 @@
         <w:rPr>
           <w:b/>
         </w:rPr>
-        <w:lastRenderedPageBreak/>
         <w:t>Questions to guide your analysis of Notebook #2</w:t>
       </w:r>
       <w:r>
@@ -1683,6 +2140,70 @@
         <w:jc w:val="both"/>
       </w:pPr>
       <w:r>
+        <w:rPr>
+          <w:noProof/>
+        </w:rPr>
+        <w:drawing>
+          <wp:inline distT="0" distB="0" distL="0" distR="0" wp14:anchorId="43C1E0E8" wp14:editId="3FC207B0">
+            <wp:extent cx="5486400" cy="1337945"/>
+            <wp:effectExtent l="0" t="0" r="0" b="0"/>
+            <wp:docPr id="8" name="Picture 8" descr="Table&#10;&#10;Description automatically generated"/>
+            <wp:cNvGraphicFramePr>
+              <a:graphicFrameLocks xmlns:a="http://schemas.openxmlformats.org/drawingml/2006/main" noChangeAspect="1"/>
+            </wp:cNvGraphicFramePr>
+            <a:graphic xmlns:a="http://schemas.openxmlformats.org/drawingml/2006/main">
+              <a:graphicData uri="http://schemas.openxmlformats.org/drawingml/2006/picture">
+                <pic:pic xmlns:pic="http://schemas.openxmlformats.org/drawingml/2006/picture">
+                  <pic:nvPicPr>
+                    <pic:cNvPr id="8" name="Picture 8" descr="Table&#10;&#10;Description automatically generated"/>
+                    <pic:cNvPicPr/>
+                  </pic:nvPicPr>
+                  <pic:blipFill>
+                    <a:blip r:embed="rId15">
+                      <a:extLst>
+                        <a:ext uri="{28A0092B-C50C-407E-A947-70E740481C1C}">
+                          <a14:useLocalDpi xmlns:a14="http://schemas.microsoft.com/office/drawing/2010/main" val="0"/>
+                        </a:ext>
+                      </a:extLst>
+                    </a:blip>
+                    <a:stretch>
+                      <a:fillRect/>
+                    </a:stretch>
+                  </pic:blipFill>
+                  <pic:spPr>
+                    <a:xfrm>
+                      <a:off x="0" y="0"/>
+                      <a:ext cx="5486400" cy="1337945"/>
+                    </a:xfrm>
+                    <a:prstGeom prst="rect">
+                      <a:avLst/>
+                    </a:prstGeom>
+                  </pic:spPr>
+                </pic:pic>
+              </a:graphicData>
+            </a:graphic>
+          </wp:inline>
+        </w:drawing>
+      </w:r>
+    </w:p>
+    <w:p>
+      <w:pPr>
+        <w:jc w:val="both"/>
+      </w:pPr>
+      <w:r>
+        <w:t xml:space="preserve">I think accuracy is the best metric to use to predict rainfall and based on the 4 models, the Singular Vector Machine does the best. </w:t>
+      </w:r>
+    </w:p>
+    <w:p>
+      <w:pPr>
+        <w:jc w:val="both"/>
+      </w:pPr>
+    </w:p>
+    <w:p>
+      <w:pPr>
+        <w:jc w:val="both"/>
+      </w:pPr>
+      <w:r>
         <w:t xml:space="preserve">2) Describe the difference between accuracy and recall.  </w:t>
       </w:r>
       <w:r>
@@ -1708,6 +2229,30 @@
       </w:r>
       <w:r>
         <w:t xml:space="preserve"> false negative (you said it wouldn’t rain, it did rain)? </w:t>
+      </w:r>
+    </w:p>
+    <w:p>
+      <w:pPr>
+        <w:jc w:val="both"/>
+      </w:pPr>
+    </w:p>
+    <w:p>
+      <w:pPr>
+        <w:jc w:val="both"/>
+      </w:pPr>
+      <w:r>
+        <w:t xml:space="preserve">Accuracy is the percent of correct predictions </w:t>
+      </w:r>
+      <w:r>
+        <w:t xml:space="preserve">regardless of if they are negative or positive (i.e., predicting it will rain when it does and predicting it will not rain when it doesn’t). Recall is the </w:t>
+      </w:r>
+      <w:proofErr w:type="gramStart"/>
+      <w:r>
+        <w:t>models</w:t>
+      </w:r>
+      <w:proofErr w:type="gramEnd"/>
+      <w:r>
+        <w:t xml:space="preserve"> ability to avoid false negatives (which is predicting it is not going to rain when it does). Accuracy only tells you how accurate the model is but does not address the issue of false negatives. The prediction example is good to look at how each model addresses different conditions. </w:t>
       </w:r>
     </w:p>
     <w:p>
@@ -1779,6 +2324,31 @@
         <w:jc w:val="both"/>
       </w:pPr>
       <w:r>
+        <w:t xml:space="preserve">If you don’t split the data before feature scaling and </w:t>
+      </w:r>
+      <w:proofErr w:type="gramStart"/>
+      <w:r>
+        <w:t>rebalancing</w:t>
+      </w:r>
+      <w:proofErr w:type="gramEnd"/>
+      <w:r>
+        <w:t xml:space="preserve"> then the training data includes some of the information or statistics based on the test data. This means that it is </w:t>
+      </w:r>
+      <w:r>
+        <w:lastRenderedPageBreak/>
+        <w:t xml:space="preserve">not independent of the test data so the evaluation of how well it does with the test data is biased. </w:t>
+      </w:r>
+    </w:p>
+    <w:p>
+      <w:pPr>
+        <w:jc w:val="both"/>
+      </w:pPr>
+    </w:p>
+    <w:p>
+      <w:pPr>
+        <w:jc w:val="both"/>
+      </w:pPr>
+      <w:r>
         <w:t xml:space="preserve">4) </w:t>
       </w:r>
       <w:r>
@@ -1877,6 +2447,38 @@
       <w:pPr>
         <w:jc w:val="both"/>
       </w:pPr>
+      <w:r>
+        <w:t xml:space="preserve">Logistical Regression model: </w:t>
+      </w:r>
+      <w:r>
+        <w:t xml:space="preserve">Relative humidity and wind gust are the most important features of this model. It seems like windspeed and wind direction do not add much value to the model and may be able to be removed. </w:t>
+      </w:r>
+    </w:p>
+    <w:p>
+      <w:pPr>
+        <w:jc w:val="both"/>
+      </w:pPr>
+    </w:p>
+    <w:p>
+      <w:pPr>
+        <w:jc w:val="both"/>
+      </w:pPr>
+      <w:r>
+        <w:t xml:space="preserve">Random Forest model: relative humidity is most important while pressure and wind direction are likely not important. </w:t>
+      </w:r>
+    </w:p>
+    <w:p>
+      <w:pPr>
+        <w:jc w:val="both"/>
+      </w:pPr>
+    </w:p>
+    <w:p>
+      <w:pPr>
+        <w:jc w:val="both"/>
+      </w:pPr>
+      <w:r>
+        <w:t xml:space="preserve">Neural Network model: incoming solar radiation is the most important followed closely by wind gust and relative humidity. Wind direction and temperature do not seem to be important for this model. </w:t>
+      </w:r>
     </w:p>
     <w:p>
       <w:pPr>
@@ -1906,7 +2508,7 @@
 </file>
 
 <file path=word/numbering.xml><?xml version="1.0" encoding="utf-8"?>
-<w:numbering xmlns:wpc="http://schemas.microsoft.com/office/word/2010/wordprocessingCanvas" xmlns:cx="http://schemas.microsoft.com/office/drawing/2014/chartex" xmlns:cx1="http://schemas.microsoft.com/office/drawing/2015/9/8/chartex" xmlns:cx2="http://schemas.microsoft.com/office/drawing/2015/10/21/chartex" xmlns:cx3="http://schemas.microsoft.com/office/drawing/2016/5/9/chartex" xmlns:cx4="http://schemas.microsoft.com/office/drawing/2016/5/10/chartex" xmlns:cx5="http://schemas.microsoft.com/office/drawing/2016/5/11/chartex" xmlns:cx6="http://schemas.microsoft.com/office/drawing/2016/5/12/chartex" xmlns:cx7="http://schemas.microsoft.com/office/drawing/2016/5/13/chartex" xmlns:cx8="http://schemas.microsoft.com/office/drawing/2016/5/14/chartex" xmlns:mc="http://schemas.openxmlformats.org/markup-compatibility/2006" xmlns:aink="http://schemas.microsoft.com/office/drawing/2016/ink" xmlns:am3d="http://schemas.microsoft.com/office/drawing/2017/model3d" xmlns:o="urn:schemas-microsoft-com:office:office" xmlns:r="http://schemas.openxmlformats.org/officeDocument/2006/relationships" xmlns:m="http://schemas.openxmlformats.org/officeDocument/2006/math" xmlns:v="urn:schemas-microsoft-com:vml" xmlns:wp14="http://schemas.microsoft.com/office/word/2010/wordprocessingDrawing" xmlns:wp="http://schemas.openxmlformats.org/drawingml/2006/wordprocessingDrawing" xmlns:w10="urn:schemas-microsoft-com:office:word" xmlns:w="http://schemas.openxmlformats.org/wordprocessingml/2006/main" xmlns:w14="http://schemas.microsoft.com/office/word/2010/wordml" xmlns:w15="http://schemas.microsoft.com/office/word/2012/wordml" xmlns:w16cex="http://schemas.microsoft.com/office/word/2018/wordml/cex" xmlns:w16cid="http://schemas.microsoft.com/office/word/2016/wordml/cid" xmlns:w16="http://schemas.microsoft.com/office/word/2018/wordml" xmlns:w16sdtdh="http://schemas.microsoft.com/office/word/2020/wordml/sdtdatahash" xmlns:w16se="http://schemas.microsoft.com/office/word/2015/wordml/symex" xmlns:wpg="http://schemas.microsoft.com/office/word/2010/wordprocessingGroup" xmlns:wpi="http://schemas.microsoft.com/office/word/2010/wordprocessingInk" xmlns:wne="http://schemas.microsoft.com/office/word/2006/wordml" xmlns:wps="http://schemas.microsoft.com/office/word/2010/wordprocessingShape" mc:Ignorable="w14 w15 w16se w16cid w16 w16cex w16sdtdh wp14">
+<w:numbering xmlns:wpc="http://schemas.microsoft.com/office/word/2010/wordprocessingCanvas" xmlns:cx="http://schemas.microsoft.com/office/drawing/2014/chartex" xmlns:cx1="http://schemas.microsoft.com/office/drawing/2015/9/8/chartex" xmlns:cx2="http://schemas.microsoft.com/office/drawing/2015/10/21/chartex" xmlns:cx3="http://schemas.microsoft.com/office/drawing/2016/5/9/chartex" xmlns:cx4="http://schemas.microsoft.com/office/drawing/2016/5/10/chartex" xmlns:cx5="http://schemas.microsoft.com/office/drawing/2016/5/11/chartex" xmlns:cx6="http://schemas.microsoft.com/office/drawing/2016/5/12/chartex" xmlns:cx7="http://schemas.microsoft.com/office/drawing/2016/5/13/chartex" xmlns:cx8="http://schemas.microsoft.com/office/drawing/2016/5/14/chartex" xmlns:mc="http://schemas.openxmlformats.org/markup-compatibility/2006" xmlns:aink="http://schemas.microsoft.com/office/drawing/2016/ink" xmlns:am3d="http://schemas.microsoft.com/office/drawing/2017/model3d" xmlns:o="urn:schemas-microsoft-com:office:office" xmlns:r="http://schemas.openxmlformats.org/officeDocument/2006/relationships" xmlns:m="http://schemas.openxmlformats.org/officeDocument/2006/math" xmlns:v="urn:schemas-microsoft-com:vml" xmlns:wp14="http://schemas.microsoft.com/office/word/2010/wordprocessingDrawing" xmlns:wp="http://schemas.openxmlformats.org/drawingml/2006/wordprocessingDrawing" xmlns:w10="urn:schemas-microsoft-com:office:word" xmlns:w="http://schemas.openxmlformats.org/wordprocessingml/2006/main" xmlns:w14="http://schemas.microsoft.com/office/word/2010/wordml" xmlns:w15="http://schemas.microsoft.com/office/word/2012/wordml" xmlns:w16cex="http://schemas.microsoft.com/office/word/2018/wordml/cex" xmlns:w16cid="http://schemas.microsoft.com/office/word/2016/wordml/cid" xmlns:w16="http://schemas.microsoft.com/office/word/2018/wordml" xmlns:w16se="http://schemas.microsoft.com/office/word/2015/wordml/symex" xmlns:wpg="http://schemas.microsoft.com/office/word/2010/wordprocessingGroup" xmlns:wpi="http://schemas.microsoft.com/office/word/2010/wordprocessingInk" xmlns:wne="http://schemas.microsoft.com/office/word/2006/wordml" xmlns:wps="http://schemas.microsoft.com/office/word/2010/wordprocessingShape" mc:Ignorable="w14 w15 w16se w16cid w16 w16cex wp14">
   <w:abstractNum w:abstractNumId="0" w15:restartNumberingAfterBreak="0">
     <w:nsid w:val="0A3D64C7"/>
     <w:multiLevelType w:val="hybridMultilevel"/>
@@ -2357,7 +2959,7 @@
 </file>
 
 <file path=word/styles.xml><?xml version="1.0" encoding="utf-8"?>
-<w:styles xmlns:mc="http://schemas.openxmlformats.org/markup-compatibility/2006" xmlns:r="http://schemas.openxmlformats.org/officeDocument/2006/relationships" xmlns:w="http://schemas.openxmlformats.org/wordprocessingml/2006/main" xmlns:w14="http://schemas.microsoft.com/office/word/2010/wordml" xmlns:w15="http://schemas.microsoft.com/office/word/2012/wordml" xmlns:w16cex="http://schemas.microsoft.com/office/word/2018/wordml/cex" xmlns:w16cid="http://schemas.microsoft.com/office/word/2016/wordml/cid" xmlns:w16="http://schemas.microsoft.com/office/word/2018/wordml" xmlns:w16sdtdh="http://schemas.microsoft.com/office/word/2020/wordml/sdtdatahash" xmlns:w16se="http://schemas.microsoft.com/office/word/2015/wordml/symex" mc:Ignorable="w14 w15 w16se w16cid w16 w16cex w16sdtdh">
+<w:styles xmlns:mc="http://schemas.openxmlformats.org/markup-compatibility/2006" xmlns:r="http://schemas.openxmlformats.org/officeDocument/2006/relationships" xmlns:w="http://schemas.openxmlformats.org/wordprocessingml/2006/main" xmlns:w14="http://schemas.microsoft.com/office/word/2010/wordml" xmlns:w15="http://schemas.microsoft.com/office/word/2012/wordml" xmlns:w16cex="http://schemas.microsoft.com/office/word/2018/wordml/cex" xmlns:w16cid="http://schemas.microsoft.com/office/word/2016/wordml/cid" xmlns:w16="http://schemas.microsoft.com/office/word/2018/wordml" xmlns:w16se="http://schemas.microsoft.com/office/word/2015/wordml/symex" mc:Ignorable="w14 w15 w16se w16cid w16 w16cex">
   <w:docDefaults>
     <w:rPrDefault>
       <w:rPr>

</xml_diff>